<commit_message>
Made some more minor changes to the report. I think it's ready for submission.
</commit_message>
<xml_diff>
--- a/Documentation/Rare Pattern Growth Report.docx
+++ b/Documentation/Rare Pattern Growth Report.docx
@@ -12,11 +12,26 @@
       <w:r>
         <w:t xml:space="preserve"> using </w:t>
       </w:r>
-      <w:proofErr w:type="spellStart"/>
-      <w:r>
-        <w:t>RPGrowth</w:t>
-      </w:r>
-      <w:proofErr w:type="spellEnd"/>
+    </w:p>
+    <w:p>
+      <w:pPr>
+        <w:pStyle w:val="Title"/>
+      </w:pPr>
+      <w:r>
+        <w:t>R</w:t>
+      </w:r>
+      <w:r>
+        <w:t xml:space="preserve">are </w:t>
+      </w:r>
+      <w:r>
+        <w:t>P</w:t>
+      </w:r>
+      <w:r>
+        <w:t xml:space="preserve">attern </w:t>
+      </w:r>
+      <w:r>
+        <w:t>Growth</w:t>
+      </w:r>
     </w:p>
     <w:p>
       <w:pPr>
@@ -56,12 +71,72 @@
     </w:p>
     <w:p>
       <w:r>
-        <w:t>Rare Pattern Mining is the pursuit of itemsets with very little support in the database. Much of the literature currently available for data mining focuses on the mining of frequent itemsets, but similar approaches can be used to find rare itemsets in a database. This is unfortunate, since rare itemsets are just as valuable as frequent ones. A rare itemset might indicate a fraudulent transaction to a credit card company, or groceries that are rarely bought by customers. I propose using a Growth-based approach, and recursively mining a Rare Pattern Tree to find all the rare item sets in a database. To do this, I will first create a list of the transactions in the database, prune non-rare items from the list, construct a tree from these transactions, and then recursively examine that tree to find all the rare itemsets. The results will be found in a more efficient manner than any Apriori-based approach for large databases</w:t>
+        <w:t xml:space="preserve">Rare Pattern Mining is the pursuit of </w:t>
+      </w:r>
+      <w:r>
+        <w:t>itemset</w:t>
+      </w:r>
+      <w:r>
+        <w:t xml:space="preserve">s with very little support in the database. Much of the literature currently available for data mining focuses on the mining of frequent </w:t>
+      </w:r>
+      <w:r>
+        <w:t>itemset</w:t>
+      </w:r>
+      <w:r>
+        <w:t xml:space="preserve">s, but similar approaches can be used to find rare </w:t>
+      </w:r>
+      <w:r>
+        <w:t>itemset</w:t>
+      </w:r>
+      <w:r>
+        <w:t xml:space="preserve">s in a database. This is unfortunate, since rare </w:t>
+      </w:r>
+      <w:r>
+        <w:t>patterns</w:t>
+      </w:r>
+      <w:r>
+        <w:t xml:space="preserve"> are just as valuable as frequent ones. A rare </w:t>
+      </w:r>
+      <w:r>
+        <w:t>itemset</w:t>
+      </w:r>
+      <w:r>
+        <w:t xml:space="preserve"> might indicate a fraudulent transaction to a credit card company, or groceries that are rarely bought by customers. I propose using a Growth-based approach, and recursively mining a Rare Pattern Tree to find all the rare </w:t>
+      </w:r>
+      <w:r>
+        <w:t>itemset</w:t>
+      </w:r>
+      <w:r>
+        <w:t xml:space="preserve">s in a database. To do this, I will first create a list of the transactions in the database, prune non-rare items from the list, construct a tree from these transactions, and then recursively examine that tree to find all the rare </w:t>
+      </w:r>
+      <w:r>
+        <w:t>itemset</w:t>
+      </w:r>
+      <w:r>
+        <w:t>s. The results will be found in a more efficient manner than any Apriori-based approach for large databases</w:t>
       </w:r>
     </w:p>
     <w:p>
       <w:r>
         <w:t>Keywords:</w:t>
+      </w:r>
+      <w:r>
+        <w:t xml:space="preserve"> Data Mining, Database, Rare Patterns, Support, Transaction, R</w:t>
+      </w:r>
+      <w:r>
+        <w:t xml:space="preserve">are </w:t>
+      </w:r>
+      <w:r>
+        <w:t>P</w:t>
+      </w:r>
+      <w:r>
+        <w:t xml:space="preserve">attern </w:t>
+      </w:r>
+      <w:r>
+        <w:t>Growth</w:t>
+      </w:r>
+      <w:r>
+        <w:t>, Rare Pattern Tree</w:t>
       </w:r>
     </w:p>
     <w:p>
@@ -116,10 +191,10 @@
         <w:t xml:space="preserve"> patterns that occur </w:t>
       </w:r>
       <w:r>
-        <w:t>very infrequently</w:t>
-      </w:r>
-      <w:r>
-        <w:t xml:space="preserve"> within a database. Currently, much of the research available on data mining focuses on frequent pattern mining; however, </w:t>
+        <w:t>rarely i</w:t>
+      </w:r>
+      <w:r>
+        <w:t xml:space="preserve">n a database. Currently, much of the research available on data mining focuses on frequent pattern mining; however, </w:t>
       </w:r>
       <w:r>
         <w:t>Rare Pattern Mining</w:t>
@@ -153,7 +228,13 @@
         </w:sdtContent>
       </w:sdt>
       <w:r>
-        <w:t xml:space="preserve">. My research will demonstrate that a frequent pattern mining algorithm, Frequent Pattern Growth, can be modified to retrieve interesting rare itemsets that can then be studied. </w:t>
+        <w:t xml:space="preserve">. My research will demonstrate that a frequent pattern mining algorithm, Frequent Pattern Growth, can be modified to retrieve interesting rare </w:t>
+      </w:r>
+      <w:r>
+        <w:t>itemset</w:t>
+      </w:r>
+      <w:r>
+        <w:t xml:space="preserve">s that can then be studied. </w:t>
       </w:r>
       <w:r>
         <w:t>I</w:t>
@@ -233,7 +314,13 @@
         </w:sdtContent>
       </w:sdt>
       <w:r>
-        <w:t xml:space="preserve">. Confidence represents a proportional value that shows how frequently one part of the itemset occurs with the other(s) </w:t>
+        <w:t xml:space="preserve">. Confidence represents a proportional value that shows how frequently one part of the </w:t>
+      </w:r>
+      <w:r>
+        <w:t>itemset</w:t>
+      </w:r>
+      <w:r>
+        <w:t xml:space="preserve"> occurs with the other(s) </w:t>
       </w:r>
       <w:sdt>
         <w:sdtPr>
@@ -252,18 +339,45 @@
         </w:sdtContent>
       </w:sdt>
       <w:r>
-        <w:t>. Because an itemset with very little support is likely, if not guaranteed to have a low confidence measure, it is only necessary to consider the support value of the itemset to determine whether or not it is rare.</w:t>
-      </w:r>
-    </w:p>
-    <w:p>
+        <w:t xml:space="preserve">. Because an </w:t>
+      </w:r>
+      <w:r>
+        <w:t>itemset</w:t>
+      </w:r>
+      <w:r>
+        <w:t xml:space="preserve"> with very little </w:t>
+      </w:r>
       <w:r>
         <w:lastRenderedPageBreak/>
-        <w:t>The Frequent Pattern Growth algorithm uses a divide-and-conquer approach toward mining frequent patterns. The frequent single items of each transaction are added one at a time into a tree data structure, and then each frequent itemset is mined from the tree using a recursive function. My Rare Pattern Growth will operate in much the same way. The more frequent rare items will be added into the tree first, and mined from it last.</w:t>
-      </w:r>
-    </w:p>
-    <w:p>
-      <w:r>
-        <w:t xml:space="preserve">The organization of this report is as follows: first I will examine existing literature in data mining that focuses on rare itemset mining, as well as Frequent Pattern Growth. Second, </w:t>
+        <w:t xml:space="preserve">support is likely, if not guaranteed to have a low confidence measure, it is only necessary to consider the support value of the </w:t>
+      </w:r>
+      <w:r>
+        <w:t>itemset</w:t>
+      </w:r>
+      <w:r>
+        <w:t xml:space="preserve"> to determine whether or not it is rare.</w:t>
+      </w:r>
+    </w:p>
+    <w:p>
+      <w:r>
+        <w:t xml:space="preserve">The Frequent Pattern Growth algorithm uses a divide-and-conquer approach toward mining frequent patterns. The frequent single items of each transaction are added one at a time into a tree data structure, and then each frequent </w:t>
+      </w:r>
+      <w:r>
+        <w:t>itemset</w:t>
+      </w:r>
+      <w:r>
+        <w:t xml:space="preserve"> is mined from the tree using a recursive function. My Rare Pattern Growth will operate in much the same way. The more frequent rare items will be added into the tree first, and mined from it last.</w:t>
+      </w:r>
+    </w:p>
+    <w:p>
+      <w:r>
+        <w:t xml:space="preserve">The organization of this report is as follows: first I will examine existing literature in data mining that focuses on rare </w:t>
+      </w:r>
+      <w:r>
+        <w:t>itemset</w:t>
+      </w:r>
+      <w:r>
+        <w:t xml:space="preserve"> mining, as well as Frequent Pattern Growth. Second, </w:t>
       </w:r>
       <w:r>
         <w:t>I</w:t>
@@ -275,7 +389,10 @@
         <w:t xml:space="preserve">my </w:t>
       </w:r>
       <w:r>
-        <w:t>algorithm to mine rare itemset</w:t>
+        <w:t xml:space="preserve">algorithm to mine rare </w:t>
+      </w:r>
+      <w:r>
+        <w:t>itemset</w:t>
       </w:r>
       <w:r>
         <w:t>s</w:t>
@@ -424,13 +541,37 @@
         <w:t>.</w:t>
       </w:r>
       <w:r>
-        <w:t xml:space="preserve"> In particular, they explained that Apriori [AS94] </w:t>
+        <w:t xml:space="preserve"> In particular, they explained that Apriori</w:t>
+      </w:r>
+      <w:r>
+        <w:rPr>
+          <w:rStyle w:val="FootnoteReference"/>
+          <w:rFonts w:ascii="Times New Roman" w:hAnsi="Times New Roman" w:cs="Times New Roman"/>
+          <w:sz w:val="24"/>
+          <w:szCs w:val="24"/>
+        </w:rPr>
+        <w:footnoteReference w:id="1"/>
+      </w:r>
+      <w:r>
+        <w:t xml:space="preserve"> [AS94] </w:t>
       </w:r>
       <w:r>
         <w:t>i</w:t>
       </w:r>
       <w:r>
-        <w:t xml:space="preserve">s a valid but inefficient way of finding interesting itemsets in a database. Apriori’s weakness lies in its need to repeatedly validate the itemsets against the database </w:t>
+        <w:t xml:space="preserve">s a valid but inefficient way of finding interesting </w:t>
+      </w:r>
+      <w:r>
+        <w:t>itemset</w:t>
+      </w:r>
+      <w:r>
+        <w:t xml:space="preserve">s in a database. Apriori’s weakness lies in its need to repeatedly validate the </w:t>
+      </w:r>
+      <w:r>
+        <w:t>itemset</w:t>
+      </w:r>
+      <w:r>
+        <w:t xml:space="preserve">s against the database </w:t>
       </w:r>
       <w:sdt>
         <w:sdtPr>
@@ -506,7 +647,13 @@
         <w:t>proposed an Apriori-based mining approach called Fuz</w:t>
       </w:r>
       <w:r>
-        <w:t>zy Apriori Rare Itemset Mining (</w:t>
+        <w:t xml:space="preserve">zy Apriori Rare </w:t>
+      </w:r>
+      <w:r>
+        <w:t>Itemset</w:t>
+      </w:r>
+      <w:r>
+        <w:t xml:space="preserve"> Mining (</w:t>
       </w:r>
       <w:r>
         <w:t>FARIM</w:t>
@@ -515,19 +662,13 @@
         <w:t>)</w:t>
       </w:r>
       <w:r>
-        <w:t>, for mining “specific rare itemsets consisting of quantitative data”.</w:t>
-      </w:r>
-      <w:r>
-        <w:rPr>
-          <w:rStyle w:val="FootnoteReference"/>
-          <w:rFonts w:ascii="Times New Roman" w:hAnsi="Times New Roman" w:cs="Times New Roman"/>
-          <w:sz w:val="24"/>
-          <w:szCs w:val="24"/>
-        </w:rPr>
-        <w:footnoteReference w:id="1"/>
-      </w:r>
-      <w:r>
-        <w:t xml:space="preserve"> </w:t>
+        <w:t xml:space="preserve">, for mining “specific rare </w:t>
+      </w:r>
+      <w:r>
+        <w:t>itemset</w:t>
+      </w:r>
+      <w:r>
+        <w:t xml:space="preserve">s consisting of quantitative data”. </w:t>
       </w:r>
       <w:proofErr w:type="spellStart"/>
       <w:r>
@@ -586,7 +727,6 @@
       </w:r>
     </w:p>
     <w:p>
-      <w:commentRangeStart w:id="2"/>
       <w:proofErr w:type="spellStart"/>
       <w:r>
         <w:t>Hemalatha</w:t>
@@ -618,18 +758,24 @@
         <w:t xml:space="preserve"> </w:t>
       </w:r>
       <w:r>
-        <w:t xml:space="preserve">wrote about finding rare itemsets in data streams, as opposed to static datasets. To that end, they proposed an algorithm for finding Minimal Infrequent Patterns from Data Streams, defined three measures for outlier detection, and created a Minimal Infrequent Pattern based Outlier Detection algorithm. They found, among other things, that their methods were well suited for extracting useful data from sensor data streams and identifying meaningful outliers from those streams. </w:t>
-      </w:r>
-      <w:commentRangeEnd w:id="2"/>
-      <w:r>
-        <w:rPr>
-          <w:rStyle w:val="CommentReference"/>
-        </w:rPr>
-        <w:commentReference w:id="2"/>
-      </w:r>
-    </w:p>
-    <w:p>
-      <w:r>
+        <w:t xml:space="preserve">wrote about finding rare </w:t>
+      </w:r>
+      <w:r>
+        <w:t>itemset</w:t>
+      </w:r>
+      <w:r>
+        <w:t>s in data streams, as opposed to static datasets. To that end, they proposed an algorithm for finding Minimal Infrequent Patterns from Data Streams, defined three measures for outlier detection, and created a Minimal Infrequent Pattern based Outlier Detection algorithm. They found, among other things, that their</w:t>
+      </w:r>
+      <w:r>
+        <w:t xml:space="preserve"> outlier detection</w:t>
+      </w:r>
+      <w:r>
+        <w:t xml:space="preserve"> methods were well suited for extracting useful data from sensor data streams and identifying meaningful outliers from those streams. </w:t>
+      </w:r>
+    </w:p>
+    <w:p>
+      <w:r>
+        <w:lastRenderedPageBreak/>
         <w:t xml:space="preserve">Wu et al </w:t>
       </w:r>
       <w:sdt>
@@ -652,11 +798,13 @@
         <w:t xml:space="preserve"> </w:t>
       </w:r>
       <w:r>
-        <w:t xml:space="preserve">wrote about Attribute-Oriented Induction (AOI), and proposed using AOI to mine negative generalized knowledge from datasets. Their reasoning has to do with medical data; for example, if only a few Taiwanese people were infected with the H1N1 flu virus the number of people that are Taiwanese and have contracted H1N1 will be very small, and not considered a frequent itemset. However, if few </w:t>
-      </w:r>
-      <w:r>
-        <w:lastRenderedPageBreak/>
-        <w:t>Taiwanese contracted H1N1, then that might indicate that the Taiwanese were somehow resistant to the disease.</w:t>
+        <w:t xml:space="preserve">wrote about Attribute-Oriented Induction (AOI), and proposed using AOI to mine negative generalized knowledge from datasets. Their reasoning has to do with medical data; for example, if only a few Taiwanese people were infected with the H1N1 flu virus the number of people that are Taiwanese and have contracted H1N1 will be very small, and not considered a frequent </w:t>
+      </w:r>
+      <w:r>
+        <w:t>itemset</w:t>
+      </w:r>
+      <w:r>
+        <w:t>. However, if few Taiwanese contracted H1N1, then that might indicate that the Taiwanese were somehow resistant to the disease.</w:t>
       </w:r>
     </w:p>
     <w:p>
@@ -743,7 +891,25 @@
         <w:t xml:space="preserve"> </w:t>
       </w:r>
       <w:r>
-        <w:t>wrote about using the Frequent Pattern Growth algorithm to find frequent itemsets, and in particular to reduce the number of candidate itemsets examined by the algorithm, and reducing the number of times it is necessary to scan the entire database. This is because the Apriori algorithm requires scanning the database repeatedly, and Dynamic Hashing and Pruning algorithm improves the performance of Apriori and lowers the cost of database scanning. But FP-Growth goes even further to improve the performance of Frequent Pattern Mining</w:t>
+        <w:t xml:space="preserve">wrote about using the Frequent Pattern Growth algorithm to find frequent </w:t>
+      </w:r>
+      <w:r>
+        <w:t>itemset</w:t>
+      </w:r>
+      <w:r>
+        <w:t xml:space="preserve">s, and in particular to reduce the number of candidate </w:t>
+      </w:r>
+      <w:r>
+        <w:t>itemset</w:t>
+      </w:r>
+      <w:r>
+        <w:t xml:space="preserve">s examined by the algorithm, and reducing the number of times it is necessary to scan the entire database. This is because the </w:t>
+      </w:r>
+      <w:r>
+        <w:t>Apriori Algorithm</w:t>
+      </w:r>
+      <w:r>
+        <w:t xml:space="preserve"> requires scanning the database repeatedly, and Dynamic Hashing and Pruning algorithm improves the performance of Apriori and lowers the cost of database scanning. But FP-Growth goes even further to improve the performance of Frequent Pattern Mining</w:t>
       </w:r>
       <w:r>
         <w:t xml:space="preserve"> by reducing the need to access the database even further</w:t>
@@ -776,7 +942,13 @@
         <w:t xml:space="preserve"> </w:t>
       </w:r>
       <w:r>
-        <w:t>then propose using an Improved FP-Growth algorithm to improve the performance of FP-growth. They do this in part by using an address-table structure to lower the complexity of mapping frequent 1-itemsets in an FP-tree, and by using a hybrid FP-tree mining method that reduced the need to rebuild conditional FP-trees. Their simulation shows that their algorithm improved the performance of FP-growth by an order of magnitude in terms of execution time.</w:t>
+        <w:t>then propose using an Improved FP-Growth algorithm to improve the performance of FP-growth. They do this in part by using an address-table structure to lower the complexity of mapping frequent 1-</w:t>
+      </w:r>
+      <w:r>
+        <w:t>itemset</w:t>
+      </w:r>
+      <w:r>
+        <w:t>s in an FP-tree, and by using a hybrid FP-tree mining method that reduced the need to rebuild conditional FP-trees. Their simulation shows that their algorithm improved the performance of FP-growth by an order of magnitude in terms of execution time.</w:t>
       </w:r>
     </w:p>
     <w:p>
@@ -829,7 +1001,19 @@
         <w:t>owever, they propose a system that weighs the items in the dataset based on their relevance to the mining process. In a traditional approach, the influence of any particular item is ignored beyond its support value in the database</w:t>
       </w:r>
       <w:r>
-        <w:t xml:space="preserve">. This creates a binary system, either an itemset is interesting or it is not. With a weighted system, itemsets would be of varying importance in the results set </w:t>
+        <w:t xml:space="preserve">. This creates a binary system, either an </w:t>
+      </w:r>
+      <w:r>
+        <w:t>itemset</w:t>
+      </w:r>
+      <w:r>
+        <w:t xml:space="preserve"> is interesting or it is not. With a weighted system, </w:t>
+      </w:r>
+      <w:r>
+        <w:t>itemset</w:t>
+      </w:r>
+      <w:r>
+        <w:t xml:space="preserve">s would be of varying importance in the results set </w:t>
       </w:r>
       <w:sdt>
         <w:sdtPr>
@@ -929,7 +1113,11 @@
         </w:sdtContent>
       </w:sdt>
       <w:r>
-        <w:t xml:space="preserve">. They concluded that the random forests demonstrated better performance and greater efficiency compared to support vector machines </w:t>
+        <w:t xml:space="preserve">. They </w:t>
+      </w:r>
+      <w:r>
+        <w:lastRenderedPageBreak/>
+        <w:t xml:space="preserve">concluded that the random forests demonstrated better performance and greater efficiency compared to support vector machines </w:t>
       </w:r>
       <w:sdt>
         <w:sdtPr>
@@ -953,7 +1141,6 @@
     </w:p>
     <w:p>
       <w:r>
-        <w:lastRenderedPageBreak/>
         <w:t xml:space="preserve">Yu </w:t>
       </w:r>
       <w:sdt>
@@ -1057,7 +1244,13 @@
         </w:sdtContent>
       </w:sdt>
       <w:r>
-        <w:t xml:space="preserve"> wrote about finding rare patterns. They modeled their approach on the Apriori algorithm, and used it to detect abnormal usage in web applications. They found that their approach was flexible and able to detect suspicious behaviors not seen before </w:t>
+        <w:t xml:space="preserve"> wrote about finding rare patterns. They modeled their approach on the </w:t>
+      </w:r>
+      <w:r>
+        <w:t>Apriori Algorithm</w:t>
+      </w:r>
+      <w:r>
+        <w:t xml:space="preserve">, and used it to detect abnormal usage in web applications. They found that their approach was flexible and able to detect suspicious behaviors not seen before </w:t>
       </w:r>
       <w:sdt>
         <w:sdtPr>
@@ -1090,18 +1283,24 @@
           <w:numId w:val="2"/>
         </w:numPr>
       </w:pPr>
-      <w:bookmarkStart w:id="3" w:name="_Toc479580878"/>
+      <w:bookmarkStart w:id="2" w:name="_Toc479580878"/>
       <w:r>
         <w:t>Description</w:t>
       </w:r>
-      <w:bookmarkEnd w:id="3"/>
+      <w:bookmarkEnd w:id="2"/>
     </w:p>
     <w:p>
       <w:r>
         <w:t>The software prototype</w:t>
       </w:r>
       <w:r>
-        <w:t>, which was written in C++ and compiles using G++,</w:t>
+        <w:t xml:space="preserve"> </w:t>
+      </w:r>
+      <w:r>
+        <w:t>was writte</w:t>
+      </w:r>
+      <w:r>
+        <w:t>n in C++ and compiles using G++, and it</w:t>
       </w:r>
       <w:r>
         <w:t xml:space="preserve"> operates in </w:t>
@@ -1110,7 +1309,13 @@
         <w:t xml:space="preserve">four </w:t>
       </w:r>
       <w:r>
-        <w:t xml:space="preserve">steps. First, it reads in the transaction database, then it creates an array of Transaction objects, then it removes the non-rare items from those transactions, then it adds those transactions one-at-a-time to a tree structure, then it analyzes that tree structure to find all the rare patterns in the database. </w:t>
+        <w:t>steps. First, it reads in the transaction database, then it creates an array of Transaction objects, then it removes the non-rare items from those transactions, then it adds those transactions one-at-a-time to a tree structure,</w:t>
+      </w:r>
+      <w:r>
+        <w:t xml:space="preserve"> and</w:t>
+      </w:r>
+      <w:r>
+        <w:t xml:space="preserve"> then it analyzes that tree structure to find all the rare patterns in the database. </w:t>
       </w:r>
       <w:r>
         <w:t xml:space="preserve"> All of these steps are completed for each transaction database that the software uses, and all the objects that are created are deleted before it can move on to the next database.</w:t>
@@ -1132,11 +1337,11 @@
           <w:numId w:val="2"/>
         </w:numPr>
       </w:pPr>
-      <w:bookmarkStart w:id="4" w:name="_Toc479580879"/>
+      <w:bookmarkStart w:id="3" w:name="_Toc479580879"/>
       <w:r>
         <w:t>Transaction Stage</w:t>
       </w:r>
-      <w:bookmarkEnd w:id="4"/>
+      <w:bookmarkEnd w:id="3"/>
     </w:p>
     <w:p>
       <w:r>
@@ -1188,8 +1393,8 @@
         <w:t>is shown below.</w:t>
       </w:r>
     </w:p>
-    <w:bookmarkStart w:id="5" w:name="_MON_1552916813"/>
-    <w:bookmarkEnd w:id="5"/>
+    <w:bookmarkStart w:id="4" w:name="_MON_1552916813"/>
+    <w:bookmarkEnd w:id="4"/>
     <w:p>
       <w:pPr>
         <w:pStyle w:val="PlainText"/>
@@ -1220,9 +1425,9 @@
             <o:lock v:ext="edit" aspectratio="t"/>
           </v:shapetype>
           <v:shape id="_x0000_i1025" type="#_x0000_t75" style="width:468pt;height:59.25pt" o:ole="">
-            <v:imagedata r:id="rId9" o:title=""/>
+            <v:imagedata r:id="rId8" o:title=""/>
           </v:shape>
-          <o:OLEObject Type="Embed" ProgID="Word.OpenDocumentText.12" ShapeID="_x0000_i1025" DrawAspect="Content" ObjectID="_1554057087" r:id="rId10"/>
+          <o:OLEObject Type="Embed" ProgID="Word.OpenDocumentText.12" ShapeID="_x0000_i1025" DrawAspect="Content" ObjectID="_1554540366" r:id="rId9"/>
         </w:object>
       </w:r>
     </w:p>
@@ -1256,6 +1461,7 @@
     </w:p>
     <w:p>
       <w:r>
+        <w:lastRenderedPageBreak/>
         <w:t xml:space="preserve"> This transaction database contains four transactions, which have IDs of one through four. The largest transaction has four items (1, 2, 3, and 5), and the smallest only has two (2 and 5). The transaction stage will return a </w:t>
       </w:r>
       <w:proofErr w:type="spellStart"/>
@@ -1267,8 +1473,8 @@
         <w:t xml:space="preserve"> containing four transactions. Some basic pseudo-code for this stage follows.</w:t>
       </w:r>
     </w:p>
-    <w:bookmarkStart w:id="6" w:name="_MON_1552916863"/>
-    <w:bookmarkEnd w:id="6"/>
+    <w:bookmarkStart w:id="5" w:name="_MON_1552916863"/>
+    <w:bookmarkEnd w:id="5"/>
     <w:p>
       <w:pPr>
         <w:pStyle w:val="PlainText"/>
@@ -1280,9 +1486,9 @@
         </w:rPr>
         <w:object w:dxaOrig="9360" w:dyaOrig="2379">
           <v:shape id="_x0000_i1026" type="#_x0000_t75" style="width:468pt;height:119.25pt" o:ole="">
-            <v:imagedata r:id="rId11" o:title=""/>
+            <v:imagedata r:id="rId10" o:title=""/>
           </v:shape>
-          <o:OLEObject Type="Embed" ProgID="Word.OpenDocumentText.12" ShapeID="_x0000_i1026" DrawAspect="Content" ObjectID="_1554057088" r:id="rId12"/>
+          <o:OLEObject Type="Embed" ProgID="Word.OpenDocumentText.12" ShapeID="_x0000_i1026" DrawAspect="Content" ObjectID="_1554540367" r:id="rId11"/>
         </w:object>
       </w:r>
     </w:p>
@@ -1335,11 +1541,11 @@
           <w:numId w:val="2"/>
         </w:numPr>
       </w:pPr>
-      <w:bookmarkStart w:id="7" w:name="_Toc479580880"/>
+      <w:bookmarkStart w:id="6" w:name="_Toc479580880"/>
       <w:r>
         <w:t>Pruning Stage</w:t>
       </w:r>
-      <w:bookmarkEnd w:id="7"/>
+      <w:bookmarkEnd w:id="6"/>
     </w:p>
     <w:p>
       <w:r>
@@ -2051,6 +2257,7 @@
         <w:rPr>
           <w:rFonts w:ascii="Courier New" w:hAnsi="Courier New" w:cs="Courier New"/>
         </w:rPr>
+        <w:lastRenderedPageBreak/>
         <w:tab/>
       </w:r>
       <w:r>
@@ -2218,7 +2425,6 @@
         <w:rPr>
           <w:rFonts w:ascii="Courier New" w:hAnsi="Courier New" w:cs="Courier New"/>
         </w:rPr>
-        <w:lastRenderedPageBreak/>
         <w:tab/>
       </w:r>
       <w:r>
@@ -2525,7 +2731,10 @@
       </w:r>
       <w:proofErr w:type="spellStart"/>
       <w:r>
-        <w:t>get_itemset</w:t>
+        <w:t>get_</w:t>
+      </w:r>
+      <w:r>
+        <w:t>itemset</w:t>
       </w:r>
       <w:proofErr w:type="spellEnd"/>
       <w:r>
@@ -2533,14 +2742,6 @@
       </w:r>
     </w:p>
     <w:p>
-      <w:pPr>
-        <w:pStyle w:val="PlainText"/>
-        <w:rPr>
-          <w:rFonts w:ascii="Courier New" w:hAnsi="Courier New" w:cs="Courier New"/>
-        </w:rPr>
-      </w:pPr>
-    </w:p>
-    <w:p>
       <w:r>
         <w:t>The code above creates a new set to be used for the header table for the tree. Each item in the database is added to that set</w:t>
       </w:r>
@@ -3549,6 +3750,7 @@
         <w:rPr>
           <w:rFonts w:ascii="Courier New" w:hAnsi="Courier New" w:cs="Courier New"/>
         </w:rPr>
+        <w:lastRenderedPageBreak/>
         <w:tab/>
       </w:r>
       <w:proofErr w:type="gramStart"/>
@@ -3649,7 +3851,6 @@
         <w:rPr>
           <w:rFonts w:ascii="Courier New" w:hAnsi="Courier New" w:cs="Courier New"/>
         </w:rPr>
-        <w:lastRenderedPageBreak/>
         <w:t>}</w:t>
       </w:r>
     </w:p>
@@ -4613,11 +4814,11 @@
           <w:numId w:val="2"/>
         </w:numPr>
       </w:pPr>
-      <w:bookmarkStart w:id="8" w:name="_Toc479580881"/>
+      <w:bookmarkStart w:id="7" w:name="_Toc479580881"/>
       <w:r>
         <w:t>Construction Stage</w:t>
       </w:r>
-      <w:bookmarkEnd w:id="8"/>
+      <w:bookmarkEnd w:id="7"/>
     </w:p>
     <w:p>
       <w:r>
@@ -4627,11 +4828,17 @@
         <w:t xml:space="preserve"> This tree has an array of roots rather than a single one</w:t>
       </w:r>
       <w:r>
-        <w:t xml:space="preserve">. Originally there was a dummy node to serve as a single root node; but I changed it to an array of root notes to avoid having the single header node appearing in any of the rare </w:t>
+        <w:t xml:space="preserve">. Originally there was a dummy node to serve as a single root node; but I </w:t>
       </w:r>
       <w:r>
         <w:lastRenderedPageBreak/>
-        <w:t>itemsets</w:t>
+        <w:t xml:space="preserve">changed it to an array of root notes to avoid having the single header node appearing in any of the rare </w:t>
+      </w:r>
+      <w:r>
+        <w:t>itemset</w:t>
+      </w:r>
+      <w:r>
+        <w:t>s</w:t>
       </w:r>
       <w:r>
         <w:t>. For the input file PreciseDB.txt, which was shown above, the final RPTree</w:t>
@@ -4668,7 +4875,7 @@
                     <pic:cNvPicPr/>
                   </pic:nvPicPr>
                   <pic:blipFill>
-                    <a:blip r:embed="rId13" cstate="print"/>
+                    <a:blip r:embed="rId12" cstate="print"/>
                     <a:stretch>
                       <a:fillRect/>
                     </a:stretch>
@@ -5057,6 +5264,7 @@
         <w:rPr>
           <w:rFonts w:ascii="Courier New" w:hAnsi="Courier New" w:cs="Courier New"/>
         </w:rPr>
+        <w:lastRenderedPageBreak/>
         <w:tab/>
       </w:r>
       <w:r>
@@ -5125,7 +5333,6 @@
         <w:rPr>
           <w:rFonts w:ascii="Courier New" w:hAnsi="Courier New" w:cs="Courier New"/>
         </w:rPr>
-        <w:lastRenderedPageBreak/>
         <w:tab/>
       </w:r>
       <w:r>
@@ -6522,6 +6729,7 @@
         <w:rPr>
           <w:rFonts w:ascii="Courier New" w:hAnsi="Courier New" w:cs="Courier New"/>
         </w:rPr>
+        <w:lastRenderedPageBreak/>
         <w:tab/>
       </w:r>
       <w:r>
@@ -6549,7 +6757,6 @@
         <w:rPr>
           <w:rFonts w:ascii="Courier New" w:hAnsi="Courier New" w:cs="Courier New"/>
         </w:rPr>
-        <w:lastRenderedPageBreak/>
         <w:tab/>
       </w:r>
       <w:r>
@@ -8044,11 +8251,11 @@
           <w:numId w:val="2"/>
         </w:numPr>
       </w:pPr>
-      <w:bookmarkStart w:id="9" w:name="_Toc479580882"/>
+      <w:bookmarkStart w:id="8" w:name="_Toc479580882"/>
       <w:r>
         <w:t>Mining Stage</w:t>
       </w:r>
-      <w:bookmarkEnd w:id="9"/>
+      <w:bookmarkEnd w:id="8"/>
     </w:p>
     <w:p>
       <w:r>
@@ -8058,7 +8265,13 @@
         <w:t xml:space="preserve"> i</w:t>
       </w:r>
       <w:r>
-        <w:t xml:space="preserve">s no need to ensure that the sets returned are rare. However, it is interesting to note the closed itemsets. </w:t>
+        <w:t xml:space="preserve">s no need to ensure that the sets returned are rare. However, it is interesting to note the closed </w:t>
+      </w:r>
+      <w:r>
+        <w:t>itemset</w:t>
+      </w:r>
+      <w:r>
+        <w:t xml:space="preserve">s. </w:t>
       </w:r>
     </w:p>
     <w:p>
@@ -8149,6 +8362,7 @@
         <w:rPr>
           <w:rFonts w:ascii="Courier New" w:hAnsi="Courier New" w:cs="Courier New"/>
         </w:rPr>
+        <w:lastRenderedPageBreak/>
         <w:tab/>
       </w:r>
       <w:proofErr w:type="gramStart"/>
@@ -8177,7 +8391,6 @@
         <w:rPr>
           <w:rFonts w:ascii="Courier New" w:hAnsi="Courier New" w:cs="Courier New"/>
         </w:rPr>
-        <w:lastRenderedPageBreak/>
         <w:tab/>
       </w:r>
       <w:proofErr w:type="gramStart"/>
@@ -8942,15 +9155,27 @@
           <w:numId w:val="2"/>
         </w:numPr>
       </w:pPr>
-      <w:bookmarkStart w:id="10" w:name="_Toc479580883"/>
+      <w:bookmarkStart w:id="9" w:name="_Toc479580883"/>
       <w:r>
         <w:t>Analysis</w:t>
       </w:r>
-      <w:bookmarkEnd w:id="10"/>
-    </w:p>
-    <w:p>
-      <w:r>
-        <w:t xml:space="preserve">I was able to use the software prototype to find and determine the support values for a number of different rare itemsets. In this section I will examine the results of the experiments, and press the significance of being able to find the rare itemsets in a transactional database using a Rare Pattern Growth algorithm over some of the other possibly approaches, </w:t>
+      <w:bookmarkEnd w:id="9"/>
+    </w:p>
+    <w:p>
+      <w:r>
+        <w:t xml:space="preserve">I was able to use the software prototype to find and determine the support values for a number of different rare </w:t>
+      </w:r>
+      <w:r>
+        <w:t>itemset</w:t>
+      </w:r>
+      <w:r>
+        <w:t xml:space="preserve">s. In this section I will examine the results of the experiments, and press the significance of being able to find the rare </w:t>
+      </w:r>
+      <w:r>
+        <w:t>itemset</w:t>
+      </w:r>
+      <w:r>
+        <w:t xml:space="preserve">s in a transactional database using a Rare Pattern Growth algorithm over some of the other possibly approaches, </w:t>
       </w:r>
       <w:r>
         <w:t>particularly</w:t>
@@ -8973,21 +9198,42 @@
           <w:numId w:val="2"/>
         </w:numPr>
       </w:pPr>
-      <w:bookmarkStart w:id="11" w:name="_Toc479580884"/>
+      <w:bookmarkStart w:id="10" w:name="_Toc479580884"/>
       <w:r>
         <w:t>Results</w:t>
       </w:r>
-      <w:bookmarkEnd w:id="11"/>
-    </w:p>
-    <w:p>
-      <w:r>
-        <w:t xml:space="preserve">I was successful in finding quite a few different rare itemsets in the transaction databases used by the software. For example, when running the software using the simplest transaction database, the previously mentioned PreciseDB.txt with a maximum support value of three, it returns </w:t>
+      <w:bookmarkEnd w:id="10"/>
+    </w:p>
+    <w:p>
+      <w:r>
+        <w:t xml:space="preserve">I was successful in finding quite a few different rare </w:t>
+      </w:r>
+      <w:r>
+        <w:t>itemset</w:t>
+      </w:r>
+      <w:r>
+        <w:t xml:space="preserve">s in the transaction databases used by the software. For example, when running the software using the simplest transaction database, the previously mentioned PreciseDB.txt with a maximum support value of three, it returns </w:t>
       </w:r>
       <w:r>
         <w:t>nineteen</w:t>
       </w:r>
       <w:r>
-        <w:t xml:space="preserve"> different rare itemsets. These itemsets are shown in the table below, along with their support values</w:t>
+        <w:t xml:space="preserve"> different rare </w:t>
+      </w:r>
+      <w:r>
+        <w:t>itemset</w:t>
+      </w:r>
+      <w:r>
+        <w:t xml:space="preserve">s. These </w:t>
+      </w:r>
+      <w:r>
+        <w:t>itemset</w:t>
+      </w:r>
+      <w:r>
+        <w:t>s are shown in the table below, along with their support values</w:t>
+      </w:r>
+      <w:r>
+        <w:t>, and their proportionate frequency in the database, which is calculated using Equation 1</w:t>
       </w:r>
       <w:r>
         <w:t xml:space="preserve">. </w:t>
@@ -9050,7 +9296,6 @@
           </w:tcPr>
           <w:p>
             <w:r>
-              <w:lastRenderedPageBreak/>
               <w:t>1.</w:t>
             </w:r>
           </w:p>
@@ -9868,7 +10113,13 @@
       </w:r>
       <w:proofErr w:type="spellEnd"/>
       <w:r>
-        <w:t xml:space="preserve"> with a Maximum Support of 3 Rare Itemsets</w:t>
+        <w:t xml:space="preserve"> with a Maximum Support of 3 Rare </w:t>
+      </w:r>
+      <w:r>
+        <w:t>Itemset</w:t>
+      </w:r>
+      <w:r>
+        <w:t>s</w:t>
       </w:r>
     </w:p>
     <w:p>
@@ -9936,7 +10187,19 @@
     </w:p>
     <w:p>
       <w:r>
-        <w:t>One of the most important things shown in the table is that nearly all of the itemsets are closed. A closed itemset is one that either does not have a superset, or whose superset has less support</w:t>
+        <w:t xml:space="preserve">One of the most important things shown in the table is that nearly all of the </w:t>
+      </w:r>
+      <w:r>
+        <w:t>itemset</w:t>
+      </w:r>
+      <w:r>
+        <w:t xml:space="preserve">s are closed. A closed </w:t>
+      </w:r>
+      <w:r>
+        <w:t>itemset</w:t>
+      </w:r>
+      <w:r>
+        <w:t xml:space="preserve"> is one that either does not have a superset, or whose superset has less support</w:t>
       </w:r>
       <w:r>
         <w:t xml:space="preserve"> </w:t>
@@ -9958,7 +10221,13 @@
         </w:sdtContent>
       </w:sdt>
       <w:r>
-        <w:t xml:space="preserve">. Even though items 2, 3, and 5 occur three times in the database, there is no itemset {2, 3, </w:t>
+        <w:t xml:space="preserve">. Even though items 2, 3, and 5 occur three times in the database, there is no </w:t>
+      </w:r>
+      <w:r>
+        <w:t>itemset</w:t>
+      </w:r>
+      <w:r>
+        <w:t xml:space="preserve"> {2, 3, </w:t>
       </w:r>
       <w:proofErr w:type="gramStart"/>
       <w:r>
@@ -9966,12 +10235,24 @@
       </w:r>
       <w:proofErr w:type="gramEnd"/>
       <w:r>
-        <w:t>} with a support value of three; instead, it has a support value of two. This is because item 3 occurs in a transaction alongside items 1 and 4, while 2 and 5 always seem to coincide.</w:t>
-      </w:r>
-    </w:p>
-    <w:p>
-      <w:r>
-        <w:t xml:space="preserve">These itemsets could refer to any number of things in the real world. I prefer to use the grocery store example. For example, items 2 and 5 could be bread and eggs, while item 3 could be milk. If that was the case, then we would be able to tell that every one of these four transactions </w:t>
+        <w:t>} with a support value of three; instead, it has a support value of two. This is because item 3 occurs in a transaction alongside items 1 and 4, while 2 and 5 always seem to coincide</w:t>
+      </w:r>
+      <w:r>
+        <w:t xml:space="preserve"> in this database</w:t>
+      </w:r>
+      <w:r>
+        <w:t>.</w:t>
+      </w:r>
+    </w:p>
+    <w:p>
+      <w:r>
+        <w:t xml:space="preserve">These </w:t>
+      </w:r>
+      <w:r>
+        <w:t>itemset</w:t>
+      </w:r>
+      <w:r>
+        <w:t xml:space="preserve">s could refer to any number of things in the real world. I prefer to use the grocery store example. For example, items 2 and 5 could be bread and eggs, while item 3 could be milk. If that was the case, then we would be able to tell that every one of these four transactions </w:t>
       </w:r>
       <w:r>
         <w:t>contains</w:t>
@@ -9985,11 +10266,68 @@
     </w:p>
     <w:p>
       <w:r>
-        <w:t xml:space="preserve">It is also important to show how my decision to employ a Rare Pattern Growth approach to this problem panned out. This algorithm may not be as efficient as one that uses more primitive data types rather than large number of different classes, but I believe it is considerably more efficient than any approach that could have been built upon the Apriori algorithm. The reason for this is quite simple. The Apriori algorithm requires repeatedly reading the database in order to determine the support value of any itemset. Since I am using databases that contain increasingly large numbers of transactions, looking up the support value of every potentially rare itemset would be quite demanding on a system. Every </w:t>
+        <w:t xml:space="preserve">It is also important to show </w:t>
+      </w:r>
+      <w:r>
+        <w:t xml:space="preserve">whether </w:t>
+      </w:r>
+      <w:r>
+        <w:t>my decision to employ a Rare Pattern Growth approach to this problem</w:t>
+      </w:r>
+      <w:r>
+        <w:t xml:space="preserve"> was a wise one</w:t>
+      </w:r>
+      <w:r>
+        <w:t xml:space="preserve">. This algorithm may not be as efficient as one that uses more primitive data types rather than large number of different classes, but I believe it is considerably more efficient than any approach that could have been built upon the </w:t>
+      </w:r>
+      <w:r>
+        <w:t>Apriori Algorithm</w:t>
+      </w:r>
+      <w:r>
+        <w:t xml:space="preserve">. The reason for this is quite simple. The </w:t>
+      </w:r>
+      <w:r>
+        <w:t>Apriori Algorithm</w:t>
+      </w:r>
+      <w:r>
+        <w:t xml:space="preserve"> requires repeatedly reading the database in order to determine the support value of any </w:t>
+      </w:r>
+      <w:r>
+        <w:t>itemset</w:t>
+      </w:r>
+      <w:r>
+        <w:t xml:space="preserve">. Since I am using databases that contain increasingly large numbers of transactions, </w:t>
       </w:r>
       <w:r>
         <w:lastRenderedPageBreak/>
-        <w:t xml:space="preserve">iteration of the algorithm would require reading the list of transactions, and every single item in those transactions.  </w:t>
+        <w:t xml:space="preserve">looking up the support value of every potentially rare </w:t>
+      </w:r>
+      <w:r>
+        <w:t>itemset</w:t>
+      </w:r>
+      <w:r>
+        <w:t xml:space="preserve"> would be</w:t>
+      </w:r>
+      <w:r>
+        <w:t xml:space="preserve"> increasingly inefficient as the sizes of the databases increase</w:t>
+      </w:r>
+      <w:r>
+        <w:t xml:space="preserve">. </w:t>
+      </w:r>
+      <w:r>
+        <w:t>T</w:t>
+      </w:r>
+      <w:r>
+        <w:t xml:space="preserve">he </w:t>
+      </w:r>
+      <w:r>
+        <w:t>Apriori Algorithm</w:t>
+      </w:r>
+      <w:r>
+        <w:t xml:space="preserve"> would require reading the list of transactions, and every sing</w:t>
+      </w:r>
+      <w:r>
+        <w:t>le item in those transactions for each group of new potentially rare itemsets.</w:t>
       </w:r>
     </w:p>
     <w:p>
@@ -10000,15 +10338,27 @@
           <w:numId w:val="2"/>
         </w:numPr>
       </w:pPr>
-      <w:bookmarkStart w:id="12" w:name="_Toc479580885"/>
+      <w:bookmarkStart w:id="11" w:name="_Toc479580885"/>
       <w:r>
         <w:t>Comparisons to Literature</w:t>
       </w:r>
-      <w:bookmarkEnd w:id="12"/>
-    </w:p>
-    <w:p>
-      <w:r>
-        <w:t>Rare Pattern Growth approaches appear to the second most common way to mind a database for rare itemsets, after the Apriori algorithm. Considering the solution present in this software, it is easy to understand why it is so common. There are two main reasons: first, it requires far fewer database scans than Apriori, making it noticeably more efficient; and second, it uses recursion to find and build upon the rare singletons found in the header table. Furthermore, it is able to reliably recreate the transactions in the database without re-reading the database.</w:t>
+      <w:bookmarkEnd w:id="11"/>
+    </w:p>
+    <w:p>
+      <w:r>
+        <w:t xml:space="preserve">Rare Pattern Growth approaches appear to the second most common way to mind a database for rare </w:t>
+      </w:r>
+      <w:r>
+        <w:t>itemset</w:t>
+      </w:r>
+      <w:r>
+        <w:t xml:space="preserve">s, after the </w:t>
+      </w:r>
+      <w:r>
+        <w:t>Apriori Algorithm</w:t>
+      </w:r>
+      <w:r>
+        <w:t>. Considering the solution present in this software, it is easy to understand why it is so common. There are two main reasons: first, it requires far fewer database scans than Apriori, making it noticeably more efficient; and second, it uses recursion to find and build upon the rare singletons found in the header table. Furthermore, it is able to reliably recreate the transactions in the database without re-reading the database.</w:t>
       </w:r>
     </w:p>
     <w:p>
@@ -10035,7 +10385,31 @@
         </w:sdtContent>
       </w:sdt>
       <w:r>
-        <w:t xml:space="preserve"> that a growth approach reduces the number of times it is necessary to scan the entire database compared to the Apriori algorithm, regardless of whether the Dynamic Hashing and Pruning or Partition approaches are employed. These approaches reduce the need to scan the database repeatedly; however they do not eliminate it. In a growth approach it is possible to access the database a consistent number of times regardless of the itemsets; whereas in the Apriori algorithm, it is necessary to scan the database at the end of each stage of the algorithm in order to determine the support of each new candidate itemset </w:t>
+        <w:t xml:space="preserve"> that a growth approach reduces the number of times it is necessary to scan the entire database compared to the </w:t>
+      </w:r>
+      <w:r>
+        <w:t>Apriori Algorithm</w:t>
+      </w:r>
+      <w:r>
+        <w:t xml:space="preserve">, regardless of whether the Dynamic Hashing and Pruning or Partition approaches are employed. These approaches reduce the need to scan the database repeatedly; however they do not eliminate it. In a growth approach it is possible to access the database a consistent number of times regardless of the </w:t>
+      </w:r>
+      <w:r>
+        <w:t>itemset</w:t>
+      </w:r>
+      <w:r>
+        <w:t xml:space="preserve">s; whereas in the </w:t>
+      </w:r>
+      <w:r>
+        <w:t>Apriori Algorithm</w:t>
+      </w:r>
+      <w:r>
+        <w:t xml:space="preserve">, it is necessary to scan the database at the end of each stage of the algorithm in order to determine the support of each new candidate </w:t>
+      </w:r>
+      <w:r>
+        <w:t>itemset</w:t>
+      </w:r>
+      <w:r>
+        <w:t xml:space="preserve"> </w:t>
       </w:r>
       <w:sdt>
         <w:sdtPr>
@@ -10059,7 +10433,31 @@
     </w:p>
     <w:p>
       <w:r>
-        <w:t xml:space="preserve">I did not employ any sort of clustering- or classification-based approach in order to find particularly interesting rare itemsets. There is a good chance that such an approach would be able to eliminate some of the rare itemsets from the ones returned by the software; and, considering just how many itemsets are being returned under some conditions, this would be a worthy endeavor. However, since the datasets being used by this software are static, classification and clustering may not be as useful as it was found to be in </w:t>
+        <w:t xml:space="preserve">I did not employ any sort of clustering- or classification-based approach in order to find particularly interesting rare </w:t>
+      </w:r>
+      <w:r>
+        <w:t>itemset</w:t>
+      </w:r>
+      <w:r>
+        <w:t>s</w:t>
+      </w:r>
+      <w:r>
+        <w:t>, though this is something I would consider doing in future projects</w:t>
+      </w:r>
+      <w:r>
+        <w:t xml:space="preserve">. There is a good chance that such an approach would be able to eliminate some of the rare </w:t>
+      </w:r>
+      <w:r>
+        <w:t>itemset</w:t>
+      </w:r>
+      <w:r>
+        <w:t xml:space="preserve">s from the ones returned by the software; and, considering just how many </w:t>
+      </w:r>
+      <w:r>
+        <w:t>itemset</w:t>
+      </w:r>
+      <w:r>
+        <w:t xml:space="preserve">s are being returned under some conditions, this would be a worthy endeavor. However, since the datasets being used by this software are static, classification and clustering may not be as useful as it was found to be in </w:t>
       </w:r>
       <w:sdt>
         <w:sdtPr>
@@ -10078,7 +10476,21 @@
         </w:sdtContent>
       </w:sdt>
       <w:r>
-        <w:t>. They used a hybrid clustering- and classification-based approach to model the normal behavior of a system to the</w:t>
+        <w:t xml:space="preserve">. </w:t>
+      </w:r>
+      <w:proofErr w:type="spellStart"/>
+      <w:r>
+        <w:t>Aggrawal</w:t>
+      </w:r>
+      <w:proofErr w:type="spellEnd"/>
+      <w:r>
+        <w:t xml:space="preserve"> </w:t>
+      </w:r>
+      <w:r>
+        <w:t xml:space="preserve">et al </w:t>
+      </w:r>
+      <w:r>
+        <w:t>used a hybrid clustering- and classification-based approach to model the normal behavior of a system to the</w:t>
       </w:r>
       <w:r>
         <w:t>n</w:t>
@@ -10092,7 +10504,13 @@
         <w:t xml:space="preserve"> </w:t>
       </w:r>
       <w:r>
-        <w:t xml:space="preserve">I believe that the approach I have employed has been successful in finding the rare itemsets in a transactional database. It is every bit as successful as doing so as an Apriori-based approach would have been, but it is considerably more efficient in doing so. For example, in </w:t>
+        <w:t xml:space="preserve">I believe that the approach I have employed has been successful in finding the rare </w:t>
+      </w:r>
+      <w:r>
+        <w:t>itemset</w:t>
+      </w:r>
+      <w:r>
+        <w:t xml:space="preserve">s in a transactional database. It is every bit as successful as doing so as an Apriori-based approach would have been, but it is considerably more efficient. For example, in </w:t>
       </w:r>
       <w:sdt>
         <w:sdtPr>
@@ -10125,10 +10543,16 @@
         <w:t xml:space="preserve">These </w:t>
       </w:r>
       <w:r>
-        <w:t xml:space="preserve">papers </w:t>
-      </w:r>
-      <w:r>
-        <w:t xml:space="preserve">all show how </w:t>
+        <w:t xml:space="preserve">examples from the literature </w:t>
+      </w:r>
+      <w:r>
+        <w:t xml:space="preserve">all </w:t>
+      </w:r>
+      <w:r>
+        <w:t xml:space="preserve">help to demonstrate </w:t>
+      </w:r>
+      <w:r>
+        <w:t xml:space="preserve">how </w:t>
       </w:r>
       <w:r>
         <w:t xml:space="preserve">useful a growth-based approach can be in </w:t>
@@ -10148,12 +10572,12 @@
           <w:numId w:val="2"/>
         </w:numPr>
       </w:pPr>
-      <w:bookmarkStart w:id="13" w:name="_Toc479580886"/>
+      <w:bookmarkStart w:id="12" w:name="_Toc479580886"/>
       <w:r>
         <w:lastRenderedPageBreak/>
         <w:t>Conclusion</w:t>
       </w:r>
-      <w:bookmarkEnd w:id="13"/>
+      <w:bookmarkEnd w:id="12"/>
     </w:p>
     <w:p>
       <w:r>
@@ -10189,10 +10613,22 @@
         <w:t xml:space="preserve"> Construction stage, which builds</w:t>
       </w:r>
       <w:r>
-        <w:t xml:space="preserve"> the RP-tree; and the Mining stage, which recursively examined the tree to find the rare multi-item-sets in the tree. The rare itemsets returned by the mining stage were then printed to a file along with their support values.</w:t>
-      </w:r>
-      <w:r>
-        <w:t xml:space="preserve"> In the future, it would be an interesting exercise to print out these itemsets in a way that is easier to read and understand.</w:t>
+        <w:t xml:space="preserve"> the RP-tree; and the Mining stage, which recursively examined the tree to find the rare multi-item-sets in the tree. The rare </w:t>
+      </w:r>
+      <w:r>
+        <w:t>itemset</w:t>
+      </w:r>
+      <w:r>
+        <w:t>s returned by the mining stage were then printed to a file along with their support values.</w:t>
+      </w:r>
+      <w:r>
+        <w:t xml:space="preserve"> In the future, it would be an interesting exercise to print out these </w:t>
+      </w:r>
+      <w:r>
+        <w:t>itemset</w:t>
+      </w:r>
+      <w:r>
+        <w:t>s in a way that is easier to read and understand.</w:t>
       </w:r>
     </w:p>
     <w:p>
@@ -10216,12 +10652,27 @@
         </w:sdtContent>
       </w:sdt>
       <w:r>
-        <w:t>, they describe an approach where the header table, which stores the values of each item in the transactional database that is in the tree, is a part of the tree. As transactions are added to the tree, the header table is updated to reflect the updated values of each item. This would require the transactions to be pruned of non-rare items at the same time. This would likely improve efficiency because the transactions would be able to be sorted one at a time to reflect the items in the tree already, which might lead to a more balanced tree that would be more efficient to mine itemsets from.</w:t>
-      </w:r>
-    </w:p>
-    <w:p>
-      <w:r>
-        <w:t xml:space="preserve">In conclusion, I believe that the software I have constructed is successful in mining rare patterns from datasets of various sizes, even ones as large as to contain ten thousand transactions. RP-Growth is far more efficient than any Apriori-cased approach because it reduces the need to repeatedly scan the database, and because it uses recursion to mine the tree to find the rare itemsets.  </w:t>
+        <w:t xml:space="preserve">, they describe an approach where the header table, which stores the values of each item in the transactional database that is in the tree, is a part of the tree. As transactions are added to the tree, the header table is updated to reflect the updated values of each item. This would require the transactions to be pruned of non-rare items at the same time. This would likely improve efficiency because the transactions would be able to be sorted one at a time to reflect the items in the tree already, which might lead to a more balanced tree that would be more efficient to mine </w:t>
+      </w:r>
+      <w:r>
+        <w:t>itemset</w:t>
+      </w:r>
+      <w:r>
+        <w:t>s from.</w:t>
+      </w:r>
+      <w:r>
+        <w:t xml:space="preserve"> It might also be worthwhile to use clustering or classification to further reduce the number of itemsets returned by the software in order to find the most interesting rare itemsets present in the database.</w:t>
+      </w:r>
+    </w:p>
+    <w:p>
+      <w:r>
+        <w:t xml:space="preserve">In conclusion, I believe that the software I have constructed is successful in mining rare patterns from datasets of various sizes, even ones as large as to contain ten thousand transactions. RP-Growth is far more efficient than any Apriori-cased approach because it reduces the need to repeatedly scan the database, and because it uses recursion to mine the tree to find the rare </w:t>
+      </w:r>
+      <w:r>
+        <w:t>itemset</w:t>
+      </w:r>
+      <w:r>
+        <w:t xml:space="preserve">s.  </w:t>
       </w:r>
     </w:p>
     <w:p>
@@ -10246,7 +10697,7 @@
         </w:docPartObj>
       </w:sdtPr>
       <w:sdtContent>
-        <w:bookmarkStart w:id="14" w:name="_Toc479580887" w:displacedByCustomXml="prev"/>
+        <w:bookmarkStart w:id="13" w:name="_Toc479580887" w:displacedByCustomXml="prev"/>
         <w:p>
           <w:pPr>
             <w:pStyle w:val="Heading1"/>
@@ -10254,7 +10705,7 @@
           <w:r>
             <w:t>Bibliography</w:t>
           </w:r>
-          <w:bookmarkEnd w:id="14"/>
+          <w:bookmarkEnd w:id="13"/>
         </w:p>
         <w:sdt>
           <w:sdtPr>
@@ -10296,6 +10747,7 @@
               </w:tblGrid>
               <w:tr>
                 <w:trPr>
+                  <w:divId w:val="1191185194"/>
                   <w:tblCellSpacing w:w="15" w:type="dxa"/>
                 </w:trPr>
                 <w:tc>
@@ -10357,6 +10809,7 @@
               </w:tr>
               <w:tr>
                 <w:trPr>
+                  <w:divId w:val="1191185194"/>
                   <w:tblCellSpacing w:w="15" w:type="dxa"/>
                 </w:trPr>
                 <w:tc>
@@ -10418,6 +10871,7 @@
               </w:tr>
               <w:tr>
                 <w:trPr>
+                  <w:divId w:val="1191185194"/>
                   <w:tblCellSpacing w:w="15" w:type="dxa"/>
                 </w:trPr>
                 <w:tc>
@@ -10479,6 +10933,7 @@
               </w:tr>
               <w:tr>
                 <w:trPr>
+                  <w:divId w:val="1191185194"/>
                   <w:tblCellSpacing w:w="15" w:type="dxa"/>
                 </w:trPr>
                 <w:tc>
@@ -10526,6 +10981,7 @@
               </w:tr>
               <w:tr>
                 <w:trPr>
+                  <w:divId w:val="1191185194"/>
                   <w:tblCellSpacing w:w="15" w:type="dxa"/>
                 </w:trPr>
                 <w:tc>
@@ -10587,6 +11043,7 @@
               </w:tr>
               <w:tr>
                 <w:trPr>
+                  <w:divId w:val="1191185194"/>
                   <w:tblCellSpacing w:w="15" w:type="dxa"/>
                 </w:trPr>
                 <w:tc>
@@ -10648,6 +11105,7 @@
               </w:tr>
               <w:tr>
                 <w:trPr>
+                  <w:divId w:val="1191185194"/>
                   <w:tblCellSpacing w:w="15" w:type="dxa"/>
                 </w:trPr>
                 <w:tc>
@@ -10709,6 +11167,7 @@
               </w:tr>
               <w:tr>
                 <w:trPr>
+                  <w:divId w:val="1191185194"/>
                   <w:tblCellSpacing w:w="15" w:type="dxa"/>
                 </w:trPr>
                 <w:tc>
@@ -10770,6 +11229,7 @@
               </w:tr>
               <w:tr>
                 <w:trPr>
+                  <w:divId w:val="1191185194"/>
                   <w:tblCellSpacing w:w="15" w:type="dxa"/>
                 </w:trPr>
                 <w:tc>
@@ -10831,6 +11291,7 @@
               </w:tr>
               <w:tr>
                 <w:trPr>
+                  <w:divId w:val="1191185194"/>
                   <w:tblCellSpacing w:w="15" w:type="dxa"/>
                 </w:trPr>
                 <w:tc>
@@ -10890,70 +11351,10 @@
                   </w:p>
                 </w:tc>
               </w:tr>
-              <w:tr>
-                <w:trPr>
-                  <w:tblCellSpacing w:w="15" w:type="dxa"/>
-                </w:trPr>
-                <w:tc>
-                  <w:tcPr>
-                    <w:tcW w:w="50" w:type="pct"/>
-                    <w:hideMark/>
-                  </w:tcPr>
-                  <w:p>
-                    <w:pPr>
-                      <w:pStyle w:val="Bibliography"/>
-                      <w:rPr>
-                        <w:rFonts w:eastAsiaTheme="minorEastAsia"/>
-                        <w:noProof/>
-                      </w:rPr>
-                    </w:pPr>
-                    <w:r>
-                      <w:rPr>
-                        <w:noProof/>
-                      </w:rPr>
-                      <w:t xml:space="preserve">[11] </w:t>
-                    </w:r>
-                  </w:p>
-                </w:tc>
-                <w:tc>
-                  <w:tcPr>
-                    <w:tcW w:w="0" w:type="auto"/>
-                    <w:hideMark/>
-                  </w:tcPr>
-                  <w:p>
-                    <w:pPr>
-                      <w:pStyle w:val="Bibliography"/>
-                      <w:rPr>
-                        <w:rFonts w:eastAsiaTheme="minorEastAsia"/>
-                        <w:noProof/>
-                      </w:rPr>
-                    </w:pPr>
-                    <w:r>
-                      <w:rPr>
-                        <w:noProof/>
-                      </w:rPr>
-                      <w:t xml:space="preserve">R. S. Debreceny and G. L. Gray, "Data mining journal entries for fraud detection: An exploratory study," </w:t>
-                    </w:r>
-                    <w:r>
-                      <w:rPr>
-                        <w:i/>
-                        <w:iCs/>
-                        <w:noProof/>
-                      </w:rPr>
-                      <w:t xml:space="preserve">International Journal of Accounting Information Systems, </w:t>
-                    </w:r>
-                    <w:r>
-                      <w:rPr>
-                        <w:noProof/>
-                      </w:rPr>
-                      <w:t xml:space="preserve">vol. 11, no. 3, pp. 157-181, September 2010. </w:t>
-                    </w:r>
-                  </w:p>
-                </w:tc>
-              </w:tr>
             </w:tbl>
             <w:p>
               <w:pPr>
+                <w:divId w:val="1191185194"/>
                 <w:rPr>
                   <w:rFonts w:eastAsia="Times New Roman"/>
                   <w:noProof/>
@@ -10970,8 +11371,8 @@
       </w:sdtContent>
     </w:sdt>
     <w:sectPr>
-      <w:headerReference w:type="default" r:id="rId14"/>
-      <w:headerReference w:type="first" r:id="rId15"/>
+      <w:headerReference w:type="default" r:id="rId13"/>
+      <w:headerReference w:type="first" r:id="rId14"/>
       <w:pgSz w:w="12240" w:h="15840"/>
       <w:pgMar w:top="1440" w:right="1440" w:bottom="1440" w:left="1440" w:header="708" w:footer="708" w:gutter="0"/>
       <w:cols w:space="708"/>
@@ -10982,27 +11383,6 @@
 </w:document>
 </file>
 
-<file path=word/comments.xml><?xml version="1.0" encoding="utf-8"?>
-<w:comments xmlns:ve="http://schemas.openxmlformats.org/markup-compatibility/2006" xmlns:o="urn:schemas-microsoft-com:office:office" xmlns:r="http://schemas.openxmlformats.org/officeDocument/2006/relationships" xmlns:m="http://schemas.openxmlformats.org/officeDocument/2006/math" xmlns:v="urn:schemas-microsoft-com:vml" xmlns:wp="http://schemas.openxmlformats.org/drawingml/2006/wordprocessingDrawing" xmlns:w10="urn:schemas-microsoft-com:office:word" xmlns:w="http://schemas.openxmlformats.org/wordprocessingml/2006/main" xmlns:wne="http://schemas.microsoft.com/office/word/2006/wordml">
-  <w:comment w:id="2" w:author="Ian Smith" w:date="2017-04-10T11:18:00Z" w:initials="IS">
-    <w:p>
-      <w:pPr>
-        <w:pStyle w:val="CommentText"/>
-      </w:pPr>
-      <w:r>
-        <w:rPr>
-          <w:rStyle w:val="CommentReference"/>
-        </w:rPr>
-        <w:annotationRef/>
-      </w:r>
-      <w:r>
-        <w:t>If something has to be removed, this would do</w:t>
-      </w:r>
-    </w:p>
-  </w:comment>
-</w:comments>
-</file>
-
 <file path=word/endnotes.xml><?xml version="1.0" encoding="utf-8"?>
 <w:endnotes xmlns:ve="http://schemas.openxmlformats.org/markup-compatibility/2006" xmlns:o="urn:schemas-microsoft-com:office:office" xmlns:r="http://schemas.openxmlformats.org/officeDocument/2006/relationships" xmlns:m="http://schemas.openxmlformats.org/officeDocument/2006/math" xmlns:v="urn:schemas-microsoft-com:vml" xmlns:wp="http://schemas.openxmlformats.org/drawingml/2006/wordprocessingDrawing" xmlns:w10="urn:schemas-microsoft-com:office:word" xmlns:w="http://schemas.openxmlformats.org/wordprocessingml/2006/main" xmlns:wne="http://schemas.microsoft.com/office/word/2006/wordml">
   <w:endnote w:type="separator" w:id="-1">
@@ -11065,7 +11445,31 @@
         <w:footnoteRef/>
       </w:r>
       <w:r>
-        <w:t xml:space="preserve"> The Apriori algorithm is a frequent pattern mining algorithm where frequent single-item-sets are combined to create larger frequent itemsets, and then the database is scanned to determine the support of the new itemsets. This process continues until there are no more itemsets that can be combined </w:t>
+        <w:t xml:space="preserve"> The </w:t>
+      </w:r>
+      <w:r>
+        <w:t>Apriori Algorithm</w:t>
+      </w:r>
+      <w:r>
+        <w:t xml:space="preserve"> is a frequent pattern mining algorithm where frequent single-item-sets are combined to create larger frequent </w:t>
+      </w:r>
+      <w:r>
+        <w:t>itemset</w:t>
+      </w:r>
+      <w:r>
+        <w:t xml:space="preserve">s, and then the database is scanned to determine the support of the new </w:t>
+      </w:r>
+      <w:r>
+        <w:t>itemset</w:t>
+      </w:r>
+      <w:r>
+        <w:t xml:space="preserve">s. This process continues until there are no more </w:t>
+      </w:r>
+      <w:r>
+        <w:t>itemset</w:t>
+      </w:r>
+      <w:r>
+        <w:t xml:space="preserve">s that can be combined </w:t>
       </w:r>
       <w:sdt>
         <w:sdtPr>
@@ -11107,10 +11511,9 @@
   <w:p>
     <w:pPr>
       <w:pStyle w:val="Header"/>
-      <w:jc w:val="right"/>
     </w:pPr>
     <w:r>
-      <w:t xml:space="preserve">Rare Pattern Mining                                                                                                                                                     </w:t>
+      <w:t xml:space="preserve">Rare Pattern Mining using Rare Pattern Growth                                                                                                    </w:t>
     </w:r>
     <w:sdt>
       <w:sdtPr>
@@ -11126,7 +11529,7 @@
             <w:rPr>
               <w:noProof/>
             </w:rPr>
-            <w:t>4</w:t>
+            <w:t>13</w:t>
           </w:r>
         </w:fldSimple>
       </w:sdtContent>
@@ -12156,6 +12559,36 @@
       <w:szCs w:val="18"/>
     </w:rPr>
   </w:style>
+  <w:style w:type="paragraph" w:styleId="DocumentMap">
+    <w:name w:val="Document Map"/>
+    <w:basedOn w:val="Normal"/>
+    <w:link w:val="DocumentMapChar"/>
+    <w:uiPriority w:val="99"/>
+    <w:semiHidden/>
+    <w:unhideWhenUsed/>
+    <w:rsid w:val="00B25A63"/>
+    <w:pPr>
+      <w:spacing w:after="0" w:line="240" w:lineRule="auto"/>
+    </w:pPr>
+    <w:rPr>
+      <w:rFonts w:ascii="Tahoma" w:hAnsi="Tahoma" w:cs="Tahoma"/>
+      <w:sz w:val="16"/>
+      <w:szCs w:val="16"/>
+    </w:rPr>
+  </w:style>
+  <w:style w:type="character" w:customStyle="1" w:styleId="DocumentMapChar">
+    <w:name w:val="Document Map Char"/>
+    <w:basedOn w:val="DefaultParagraphFont"/>
+    <w:link w:val="DocumentMap"/>
+    <w:uiPriority w:val="99"/>
+    <w:semiHidden/>
+    <w:rsid w:val="00B25A63"/>
+    <w:rPr>
+      <w:rFonts w:ascii="Tahoma" w:hAnsi="Tahoma" w:cs="Tahoma"/>
+      <w:sz w:val="16"/>
+      <w:szCs w:val="16"/>
+    </w:rPr>
+  </w:style>
 </w:styles>
 </file>
 
@@ -12726,41 +13159,6 @@
     <b:RefOrder>10</b:RefOrder>
   </b:Source>
   <b:Source>
-    <b:Tag>Deb10</b:Tag>
-    <b:SourceType>JournalArticle</b:SourceType>
-    <b:Guid>{60754012-9E6F-4740-BB1A-C02AE83B56D1}</b:Guid>
-    <b:Author>
-      <b:Author>
-        <b:NameList>
-          <b:Person>
-            <b:Last>Debreceny</b:Last>
-            <b:First>Roger</b:First>
-            <b:Middle>S.</b:Middle>
-          </b:Person>
-          <b:Person>
-            <b:Last>Gray</b:Last>
-            <b:First>Glen</b:First>
-            <b:Middle>L.</b:Middle>
-          </b:Person>
-        </b:NameList>
-      </b:Author>
-    </b:Author>
-    <b:Title>Data mining journal entries for fraud detection: An exploratory study</b:Title>
-    <b:JournalName>International Journal of Accounting Information Systems</b:JournalName>
-    <b:Year>2010</b:Year>
-    <b:Pages>157-181</b:Pages>
-    <b:Month>September</b:Month>
-    <b:Publisher>Elsevier</b:Publisher>
-    <b:Volume>11</b:Volume>
-    <b:Issue>3</b:Issue>
-    <b:YearAccessed>2016</b:YearAccessed>
-    <b:MonthAccessed>October</b:MonthAccessed>
-    <b:DayAccessed>25</b:DayAccessed>
-    <b:URL>http://www.sciencedirect.com.uml.idm.oclc.org/science/article/pii/S1467089510000540</b:URL>
-    <b:DOI>http://dx.doi.org.uml.idm.oclc.org/10.1016/j.accinf.2010.08.001</b:DOI>
-    <b:RefOrder>11</b:RefOrder>
-  </b:Source>
-  <b:Source>
     <b:Tag>YuD02</b:Tag>
     <b:SourceType>JournalArticle</b:SourceType>
     <b:Guid>{34F38EC7-BFDD-442A-ADD8-7679AA4F0DA8}</b:Guid>
@@ -12837,7 +13235,7 @@
 </file>
 
 <file path=customXml/itemProps1.xml><?xml version="1.0" encoding="utf-8"?>
-<ds:datastoreItem xmlns:ds="http://schemas.openxmlformats.org/officeDocument/2006/customXml" ds:itemID="{B67C5F60-13FF-49A2-8304-473E0D34BC99}">
+<ds:datastoreItem xmlns:ds="http://schemas.openxmlformats.org/officeDocument/2006/customXml" ds:itemID="{4E6603D0-7379-4F4B-9351-51441918C502}">
   <ds:schemaRefs>
     <ds:schemaRef ds:uri="http://schemas.openxmlformats.org/officeDocument/2006/bibliography"/>
   </ds:schemaRefs>

</xml_diff>